<commit_message>
Weekly Update and daily cartoon update
</commit_message>
<xml_diff>
--- a/Articles/2024/6-SASS-Or-SCSS/2 Creating the Project.docx
+++ b/Articles/2024/6-SASS-Or-SCSS/2 Creating the Project.docx
@@ -12,6 +12,11 @@
     </w:p>
     <w:p/>
     <w:p>
+      <w:pPr>
+        <w:rPr>
+          <w:rStyle w:val="Hyperlink"/>
+        </w:rPr>
+      </w:pPr>
       <w:hyperlink r:id="rId5" w:history="1">
         <w:r>
           <w:rPr>
@@ -21,12 +26,142 @@
         </w:r>
       </w:hyperlink>
     </w:p>
-    <w:p/>
+    <w:p>
+      <w:pPr>
+        <w:rPr>
+          <w:rStyle w:val="Hyperlink"/>
+        </w:rPr>
+      </w:pPr>
+    </w:p>
     <w:p>
       <w:pPr>
         <w:pStyle w:val="Heading1"/>
       </w:pPr>
       <w:r>
+        <w:t>To turn back on your Watch SASS</w:t>
+      </w:r>
+    </w:p>
+    <w:p>
+      <w:r>
+        <w:t>You might have to go back to settings, put SASS in the search bar, and go to the wheel here</w:t>
+      </w:r>
+    </w:p>
+    <w:p/>
+    <w:p>
+      <w:r>
+        <w:drawing>
+          <wp:inline distT="0" distB="0" distL="0" distR="0" wp14:anchorId="2F0954FB" wp14:editId="140DE107">
+            <wp:extent cx="5943600" cy="1544955"/>
+            <wp:effectExtent l="0" t="0" r="0" b="0"/>
+            <wp:docPr id="2139585841" name="Picture 1"/>
+            <wp:cNvGraphicFramePr>
+              <a:graphicFrameLocks xmlns:a="http://schemas.openxmlformats.org/drawingml/2006/main" noChangeAspect="1"/>
+            </wp:cNvGraphicFramePr>
+            <a:graphic xmlns:a="http://schemas.openxmlformats.org/drawingml/2006/main">
+              <a:graphicData uri="http://schemas.openxmlformats.org/drawingml/2006/picture">
+                <pic:pic xmlns:pic="http://schemas.openxmlformats.org/drawingml/2006/picture">
+                  <pic:nvPicPr>
+                    <pic:cNvPr id="2139585841" name=""/>
+                    <pic:cNvPicPr/>
+                  </pic:nvPicPr>
+                  <pic:blipFill>
+                    <a:blip r:embed="rId6"/>
+                    <a:stretch>
+                      <a:fillRect/>
+                    </a:stretch>
+                  </pic:blipFill>
+                  <pic:spPr>
+                    <a:xfrm>
+                      <a:off x="0" y="0"/>
+                      <a:ext cx="5943600" cy="1544955"/>
+                    </a:xfrm>
+                    <a:prstGeom prst="rect">
+                      <a:avLst/>
+                    </a:prstGeom>
+                  </pic:spPr>
+                </pic:pic>
+              </a:graphicData>
+            </a:graphic>
+          </wp:inline>
+        </w:drawing>
+      </w:r>
+    </w:p>
+    <w:p/>
+    <w:p>
+      <w:r>
+        <w:t>At the bottom, choose WATCH SASS</w:t>
+      </w:r>
+    </w:p>
+    <w:p/>
+    <w:p>
+      <w:pPr>
+        <w:rPr>
+          <w:rStyle w:val="Strong"/>
+        </w:rPr>
+      </w:pPr>
+    </w:p>
+    <w:p>
+      <w:pPr>
+        <w:rPr>
+          <w:rStyle w:val="Strong"/>
+        </w:rPr>
+      </w:pPr>
+      <w:r>
+        <w:rPr>
+          <w:rStyle w:val="Strong"/>
+        </w:rPr>
+        <w:drawing>
+          <wp:inline distT="0" distB="0" distL="0" distR="0" wp14:anchorId="737E73BA" wp14:editId="552A8A86">
+            <wp:extent cx="2962688" cy="704948"/>
+            <wp:effectExtent l="0" t="0" r="9525" b="0"/>
+            <wp:docPr id="890000109" name="Picture 1"/>
+            <wp:cNvGraphicFramePr>
+              <a:graphicFrameLocks xmlns:a="http://schemas.openxmlformats.org/drawingml/2006/main" noChangeAspect="1"/>
+            </wp:cNvGraphicFramePr>
+            <a:graphic xmlns:a="http://schemas.openxmlformats.org/drawingml/2006/main">
+              <a:graphicData uri="http://schemas.openxmlformats.org/drawingml/2006/picture">
+                <pic:pic xmlns:pic="http://schemas.openxmlformats.org/drawingml/2006/picture">
+                  <pic:nvPicPr>
+                    <pic:cNvPr id="890000109" name=""/>
+                    <pic:cNvPicPr/>
+                  </pic:nvPicPr>
+                  <pic:blipFill>
+                    <a:blip r:embed="rId7"/>
+                    <a:stretch>
+                      <a:fillRect/>
+                    </a:stretch>
+                  </pic:blipFill>
+                  <pic:spPr>
+                    <a:xfrm>
+                      <a:off x="0" y="0"/>
+                      <a:ext cx="2962688" cy="704948"/>
+                    </a:xfrm>
+                    <a:prstGeom prst="rect">
+                      <a:avLst/>
+                    </a:prstGeom>
+                  </pic:spPr>
+                </pic:pic>
+              </a:graphicData>
+            </a:graphic>
+          </wp:inline>
+        </w:drawing>
+      </w:r>
+    </w:p>
+    <w:p>
+      <w:pPr>
+        <w:rPr>
+          <w:rStyle w:val="Strong"/>
+        </w:rPr>
+      </w:pPr>
+    </w:p>
+    <w:p/>
+    <w:p/>
+    <w:p>
+      <w:pPr>
+        <w:pStyle w:val="Heading1"/>
+      </w:pPr>
+      <w:r>
+        <w:lastRenderedPageBreak/>
         <w:t>Starting the Project</w:t>
       </w:r>
     </w:p>
@@ -63,7 +198,7 @@
                     </pic:cNvPicPr>
                   </pic:nvPicPr>
                   <pic:blipFill>
-                    <a:blip r:embed="rId6" cstate="print">
+                    <a:blip r:embed="rId8" cstate="print">
                       <a:extLst>
                         <a:ext uri="{28A0092B-C50C-407E-A947-70E740481C1C}">
                           <a14:useLocalDpi xmlns:a14="http://schemas.microsoft.com/office/drawing/2010/main" val="0"/>
@@ -127,7 +262,7 @@
                     <pic:cNvPicPr/>
                   </pic:nvPicPr>
                   <pic:blipFill>
-                    <a:blip r:embed="rId7"/>
+                    <a:blip r:embed="rId9"/>
                     <a:stretch>
                       <a:fillRect/>
                     </a:stretch>
@@ -159,7 +294,6 @@
         <w:rPr>
           <w:noProof/>
         </w:rPr>
-        <w:lastRenderedPageBreak/>
         <w:drawing>
           <wp:inline distT="0" distB="0" distL="0" distR="0" wp14:anchorId="5CE70E6E" wp14:editId="27217219">
             <wp:extent cx="2229161" cy="1448002"/>
@@ -176,7 +310,7 @@
                     <pic:cNvPicPr/>
                   </pic:nvPicPr>
                   <pic:blipFill>
-                    <a:blip r:embed="rId8"/>
+                    <a:blip r:embed="rId10"/>
                     <a:stretch>
                       <a:fillRect/>
                     </a:stretch>
@@ -221,6 +355,7 @@
         <w:rPr>
           <w:noProof/>
         </w:rPr>
+        <w:lastRenderedPageBreak/>
         <w:drawing>
           <wp:inline distT="0" distB="0" distL="0" distR="0" wp14:anchorId="0552CFA6" wp14:editId="54F4C5A8">
             <wp:extent cx="3258005" cy="2238687"/>
@@ -237,7 +372,7 @@
                     <pic:cNvPicPr/>
                   </pic:nvPicPr>
                   <pic:blipFill>
-                    <a:blip r:embed="rId9"/>
+                    <a:blip r:embed="rId11"/>
                     <a:stretch>
                       <a:fillRect/>
                     </a:stretch>
@@ -285,7 +420,6 @@
         <w:rPr>
           <w:noProof/>
         </w:rPr>
-        <w:lastRenderedPageBreak/>
         <w:drawing>
           <wp:inline distT="0" distB="0" distL="0" distR="0" wp14:anchorId="10943945" wp14:editId="6DF68A79">
             <wp:extent cx="5938665" cy="3209925"/>
@@ -304,7 +438,7 @@
                     </pic:cNvPicPr>
                   </pic:nvPicPr>
                   <pic:blipFill>
-                    <a:blip r:embed="rId10">
+                    <a:blip r:embed="rId12">
                       <a:extLst>
                         <a:ext uri="{28A0092B-C50C-407E-A947-70E740481C1C}">
                           <a14:useLocalDpi xmlns:a14="http://schemas.microsoft.com/office/drawing/2010/main" val="0"/>
@@ -373,6 +507,7 @@
           <w:rStyle w:val="Strong"/>
           <w:noProof/>
         </w:rPr>
+        <w:lastRenderedPageBreak/>
         <w:drawing>
           <wp:inline distT="0" distB="0" distL="0" distR="0" wp14:anchorId="649FA1DE" wp14:editId="60A6FB78">
             <wp:extent cx="5943600" cy="2122184"/>
@@ -389,7 +524,7 @@
                     <pic:cNvPicPr/>
                   </pic:nvPicPr>
                   <pic:blipFill>
-                    <a:blip r:embed="rId11">
+                    <a:blip r:embed="rId13">
                       <a:extLst>
                         <a:ext uri="{28A0092B-C50C-407E-A947-70E740481C1C}">
                           <a14:useLocalDpi xmlns:a14="http://schemas.microsoft.com/office/drawing/2010/main" val="0"/>
@@ -491,7 +626,6 @@
     </w:p>
     <w:p>
       <w:r>
-        <w:lastRenderedPageBreak/>
         <w:t>We have not yet made our style sheet yet, but this is what the link will look like</w:t>
       </w:r>
     </w:p>
@@ -516,7 +650,7 @@
                     <pic:cNvPicPr/>
                   </pic:nvPicPr>
                   <pic:blipFill>
-                    <a:blip r:embed="rId12"/>
+                    <a:blip r:embed="rId14"/>
                     <a:stretch>
                       <a:fillRect/>
                     </a:stretch>
@@ -561,6 +695,7 @@
     </w:p>
     <w:p>
       <w:r>
+        <w:lastRenderedPageBreak/>
         <w:t>Check the indent of the new folder, it should be at the same level as the dist folder and not indented.</w:t>
       </w:r>
     </w:p>
@@ -585,7 +720,7 @@
                     <pic:cNvPicPr/>
                   </pic:nvPicPr>
                   <pic:blipFill>
-                    <a:blip r:embed="rId13"/>
+                    <a:blip r:embed="rId15"/>
                     <a:stretch>
                       <a:fillRect/>
                     </a:stretch>
@@ -637,7 +772,6 @@
         <w:rPr>
           <w:noProof/>
         </w:rPr>
-        <w:lastRenderedPageBreak/>
         <w:drawing>
           <wp:inline distT="0" distB="0" distL="0" distR="0" wp14:anchorId="1C6D3264" wp14:editId="2432E798">
             <wp:extent cx="2143424" cy="2124371"/>
@@ -654,7 +788,7 @@
                     <pic:cNvPicPr/>
                   </pic:nvPicPr>
                   <pic:blipFill>
-                    <a:blip r:embed="rId14"/>
+                    <a:blip r:embed="rId16"/>
                     <a:stretch>
                       <a:fillRect/>
                     </a:stretch>
@@ -709,7 +843,7 @@
                     <pic:cNvPicPr/>
                   </pic:nvPicPr>
                   <pic:blipFill>
-                    <a:blip r:embed="rId15"/>
+                    <a:blip r:embed="rId17"/>
                     <a:stretch>
                       <a:fillRect/>
                     </a:stretch>
@@ -740,6 +874,7 @@
         <w:rPr>
           <w:noProof/>
         </w:rPr>
+        <w:lastRenderedPageBreak/>
         <w:drawing>
           <wp:inline distT="0" distB="0" distL="0" distR="0" wp14:anchorId="6675C2A8" wp14:editId="6E37CEAE">
             <wp:extent cx="5943600" cy="1559560"/>
@@ -756,7 +891,7 @@
                     <pic:cNvPicPr/>
                   </pic:nvPicPr>
                   <pic:blipFill>
-                    <a:blip r:embed="rId16"/>
+                    <a:blip r:embed="rId18"/>
                     <a:stretch>
                       <a:fillRect/>
                     </a:stretch>
@@ -812,7 +947,6 @@
         <w:rPr>
           <w:noProof/>
         </w:rPr>
-        <w:lastRenderedPageBreak/>
         <w:drawing>
           <wp:inline distT="0" distB="0" distL="0" distR="0" wp14:anchorId="36FDCEDD" wp14:editId="41F5CD73">
             <wp:extent cx="5915851" cy="1838582"/>
@@ -829,7 +963,7 @@
                     <pic:cNvPicPr/>
                   </pic:nvPicPr>
                   <pic:blipFill>
-                    <a:blip r:embed="rId17"/>
+                    <a:blip r:embed="rId19"/>
                     <a:stretch>
                       <a:fillRect/>
                     </a:stretch>
@@ -869,6 +1003,7 @@
         <w:rPr>
           <w:noProof/>
         </w:rPr>
+        <w:lastRenderedPageBreak/>
         <w:drawing>
           <wp:inline distT="0" distB="0" distL="0" distR="0" wp14:anchorId="024DC378" wp14:editId="7C507F53">
             <wp:extent cx="2419688" cy="2467319"/>
@@ -885,7 +1020,7 @@
                     <pic:cNvPicPr/>
                   </pic:nvPicPr>
                   <pic:blipFill>
-                    <a:blip r:embed="rId18"/>
+                    <a:blip r:embed="rId20"/>
                     <a:stretch>
                       <a:fillRect/>
                     </a:stretch>
@@ -917,7 +1052,6 @@
         <w:rPr>
           <w:noProof/>
         </w:rPr>
-        <w:lastRenderedPageBreak/>
         <w:drawing>
           <wp:inline distT="0" distB="0" distL="0" distR="0" wp14:anchorId="09EAE51A" wp14:editId="1363BDA3">
             <wp:extent cx="3029373" cy="2857899"/>
@@ -934,7 +1068,7 @@
                     <pic:cNvPicPr/>
                   </pic:nvPicPr>
                   <pic:blipFill>
-                    <a:blip r:embed="rId19"/>
+                    <a:blip r:embed="rId21"/>
                     <a:stretch>
                       <a:fillRect/>
                     </a:stretch>
@@ -1005,7 +1139,7 @@
                     <pic:cNvPicPr/>
                   </pic:nvPicPr>
                   <pic:blipFill>
-                    <a:blip r:embed="rId20"/>
+                    <a:blip r:embed="rId22"/>
                     <a:stretch>
                       <a:fillRect/>
                     </a:stretch>
@@ -1051,7 +1185,6 @@
         <w:rPr>
           <w:noProof/>
         </w:rPr>
-        <w:lastRenderedPageBreak/>
         <w:drawing>
           <wp:inline distT="0" distB="0" distL="0" distR="0" wp14:anchorId="4CBB288D" wp14:editId="7FF210FA">
             <wp:extent cx="2971800" cy="3273504"/>
@@ -1068,7 +1201,7 @@
                     <pic:cNvPicPr/>
                   </pic:nvPicPr>
                   <pic:blipFill>
-                    <a:blip r:embed="rId21"/>
+                    <a:blip r:embed="rId23"/>
                     <a:stretch>
                       <a:fillRect/>
                     </a:stretch>
@@ -1105,6 +1238,7 @@
         <w:rPr>
           <w:noProof/>
         </w:rPr>
+        <w:lastRenderedPageBreak/>
         <w:drawing>
           <wp:inline distT="0" distB="0" distL="0" distR="0" wp14:anchorId="3CD18D36" wp14:editId="4E23157A">
             <wp:extent cx="5534797" cy="2105319"/>
@@ -1121,7 +1255,7 @@
                     <pic:cNvPicPr/>
                   </pic:nvPicPr>
                   <pic:blipFill>
-                    <a:blip r:embed="rId22"/>
+                    <a:blip r:embed="rId24"/>
                     <a:stretch>
                       <a:fillRect/>
                     </a:stretch>
@@ -1217,7 +1351,7 @@
                     <pic:cNvPicPr/>
                   </pic:nvPicPr>
                   <pic:blipFill>
-                    <a:blip r:embed="rId23"/>
+                    <a:blip r:embed="rId25"/>
                     <a:stretch>
                       <a:fillRect/>
                     </a:stretch>
@@ -1240,7 +1374,6 @@
     </w:p>
     <w:p>
       <w:r>
-        <w:lastRenderedPageBreak/>
         <w:t>Yeah, that is some bright sunshine on a webpage there.</w:t>
       </w:r>
     </w:p>
@@ -1265,7 +1398,7 @@
                     <pic:cNvPicPr/>
                   </pic:nvPicPr>
                   <pic:blipFill>
-                    <a:blip r:embed="rId24"/>
+                    <a:blip r:embed="rId26"/>
                     <a:stretch>
                       <a:fillRect/>
                     </a:stretch>

</xml_diff>